<commit_message>
Misc prefs changes Version is not working
</commit_message>
<xml_diff>
--- a/BAE-CO1401 Coursework Assignment2020.docx
+++ b/BAE-CO1401 Coursework Assignment2020.docx
@@ -101,8 +101,6 @@
         </w:rPr>
         <w:t>May</w:t>
       </w:r>
-      <w:bookmarkStart w:id="0" w:name="_GoBack"/>
-      <w:bookmarkEnd w:id="0"/>
       <w:r>
         <w:rPr>
           <w:lang w:val="en-US"/>
@@ -146,21 +144,7 @@
         <w:rPr>
           <w:lang w:val="en-US"/>
         </w:rPr>
-        <w:t xml:space="preserve"> Your GUI design should be </w:t>
-      </w:r>
-      <w:proofErr w:type="gramStart"/>
-      <w:r>
-        <w:rPr>
-          <w:lang w:val="en-US"/>
-        </w:rPr>
-        <w:t>similar to</w:t>
-      </w:r>
-      <w:proofErr w:type="gramEnd"/>
-      <w:r>
-        <w:rPr>
-          <w:lang w:val="en-US"/>
-        </w:rPr>
-        <w:t xml:space="preserve"> existing basic text editors such as Windows Notepad</w:t>
+        <w:t xml:space="preserve"> Your GUI design should be similar to existing basic text editors such as Windows Notepad</w:t>
       </w:r>
       <w:r>
         <w:rPr>
@@ -300,7 +284,19 @@
         <w:rPr>
           <w:lang w:val="en-US"/>
         </w:rPr>
-        <w:t xml:space="preserve"> (prompt on close with unsaved file). </w:t>
+        <w:t xml:space="preserve"> (</w:t>
+      </w:r>
+      <w:r>
+        <w:rPr>
+          <w:lang w:val="en-US"/>
+        </w:rPr>
+        <w:t>note</w:t>
+      </w:r>
+      <w:r>
+        <w:rPr>
+          <w:lang w:val="en-US"/>
+        </w:rPr>
+        <w:t xml:space="preserve">). </w:t>
       </w:r>
     </w:p>
     <w:p>
@@ -655,41 +651,48 @@
           <w:numId w:val="2"/>
         </w:numPr>
         <w:rPr>
-          <w:lang w:val="en-US"/>
-        </w:rPr>
-      </w:pPr>
-      <w:r>
-        <w:rPr>
+          <w:highlight w:val="yellow"/>
+          <w:lang w:val="en-US"/>
+        </w:rPr>
+      </w:pPr>
+      <w:r>
+        <w:rPr>
+          <w:highlight w:val="yellow"/>
           <w:lang w:val="en-US"/>
         </w:rPr>
         <w:t xml:space="preserve">Created a Java </w:t>
       </w:r>
       <w:r>
         <w:rPr>
+          <w:highlight w:val="yellow"/>
           <w:lang w:val="en-US"/>
         </w:rPr>
         <w:t xml:space="preserve">SWING </w:t>
       </w:r>
       <w:r>
         <w:rPr>
+          <w:highlight w:val="yellow"/>
           <w:lang w:val="en-US"/>
         </w:rPr>
         <w:t xml:space="preserve">program </w:t>
       </w:r>
       <w:r>
         <w:rPr>
+          <w:highlight w:val="yellow"/>
           <w:lang w:val="en-US"/>
         </w:rPr>
         <w:t>us</w:t>
       </w:r>
       <w:r>
         <w:rPr>
+          <w:highlight w:val="yellow"/>
           <w:lang w:val="en-US"/>
         </w:rPr>
         <w:t>ing</w:t>
       </w:r>
       <w:r>
         <w:rPr>
+          <w:highlight w:val="yellow"/>
           <w:lang w:val="en-US"/>
         </w:rPr>
         <w:t xml:space="preserve"> a </w:t>
@@ -697,6 +700,7 @@
       <w:proofErr w:type="spellStart"/>
       <w:r>
         <w:rPr>
+          <w:highlight w:val="yellow"/>
           <w:lang w:val="en-US"/>
         </w:rPr>
         <w:t>JTextArea</w:t>
@@ -704,23 +708,10 @@
       <w:proofErr w:type="spellEnd"/>
       <w:r>
         <w:rPr>
-          <w:lang w:val="en-US"/>
-        </w:rPr>
-        <w:t xml:space="preserve"> or </w:t>
-      </w:r>
-      <w:proofErr w:type="gramStart"/>
-      <w:r>
-        <w:rPr>
-          <w:lang w:val="en-US"/>
-        </w:rPr>
-        <w:t>similar to</w:t>
-      </w:r>
-      <w:proofErr w:type="gramEnd"/>
-      <w:r>
-        <w:rPr>
-          <w:lang w:val="en-US"/>
-        </w:rPr>
-        <w:t xml:space="preserve"> allow the user to input and edit text over multiple lines. </w:t>
+          <w:highlight w:val="yellow"/>
+          <w:lang w:val="en-US"/>
+        </w:rPr>
+        <w:t xml:space="preserve"> or similar to allow the user to input and edit text over multiple lines. </w:t>
       </w:r>
     </w:p>
     <w:p>
@@ -731,11 +722,13 @@
           <w:numId w:val="2"/>
         </w:numPr>
         <w:rPr>
-          <w:lang w:val="en-US"/>
-        </w:rPr>
-      </w:pPr>
-      <w:r>
-        <w:rPr>
+          <w:highlight w:val="yellow"/>
+          <w:lang w:val="en-US"/>
+        </w:rPr>
+      </w:pPr>
+      <w:r>
+        <w:rPr>
+          <w:highlight w:val="yellow"/>
           <w:lang w:val="en-US"/>
         </w:rPr>
         <w:lastRenderedPageBreak/>
@@ -774,41 +767,48 @@
           <w:numId w:val="2"/>
         </w:numPr>
         <w:rPr>
-          <w:lang w:val="en-US"/>
-        </w:rPr>
-      </w:pPr>
-      <w:r>
-        <w:rPr>
+          <w:highlight w:val="yellow"/>
+          <w:lang w:val="en-US"/>
+        </w:rPr>
+      </w:pPr>
+      <w:r>
+        <w:rPr>
+          <w:highlight w:val="yellow"/>
           <w:lang w:val="en-US"/>
         </w:rPr>
         <w:t xml:space="preserve">In addition to the above, the program allows the user to load in text from an existing file which is then visible to the user, the program also makes use of </w:t>
       </w:r>
       <w:r>
         <w:rPr>
+          <w:highlight w:val="yellow"/>
           <w:lang w:val="en-US"/>
         </w:rPr>
         <w:t xml:space="preserve">an </w:t>
       </w:r>
       <w:r>
         <w:rPr>
+          <w:highlight w:val="yellow"/>
           <w:lang w:val="en-US"/>
         </w:rPr>
         <w:t xml:space="preserve">objects </w:t>
       </w:r>
       <w:r>
         <w:rPr>
+          <w:highlight w:val="yellow"/>
           <w:lang w:val="en-US"/>
         </w:rPr>
         <w:t xml:space="preserve">to represent the text/file within the </w:t>
       </w:r>
       <w:r>
         <w:rPr>
+          <w:highlight w:val="yellow"/>
           <w:lang w:val="en-US"/>
         </w:rPr>
         <w:t>program</w:t>
       </w:r>
       <w:r>
         <w:rPr>
+          <w:highlight w:val="yellow"/>
           <w:lang w:val="en-US"/>
         </w:rPr>
         <w:t xml:space="preserve">.  </w:t>
@@ -863,23 +863,27 @@
           <w:numId w:val="3"/>
         </w:numPr>
         <w:rPr>
-          <w:lang w:val="en-US"/>
-        </w:rPr>
-      </w:pPr>
-      <w:r>
-        <w:rPr>
+          <w:highlight w:val="yellow"/>
+          <w:lang w:val="en-US"/>
+        </w:rPr>
+      </w:pPr>
+      <w:r>
+        <w:rPr>
+          <w:highlight w:val="yellow"/>
           <w:lang w:val="en-US"/>
         </w:rPr>
         <w:t>Add a File menu</w:t>
       </w:r>
       <w:r>
         <w:rPr>
+          <w:highlight w:val="yellow"/>
           <w:lang w:val="en-US"/>
         </w:rPr>
         <w:t>,</w:t>
       </w:r>
       <w:r>
         <w:rPr>
+          <w:highlight w:val="yellow"/>
           <w:lang w:val="en-US"/>
         </w:rPr>
         <w:t xml:space="preserve"> with load/save/exit commands minimally, which works correctly.   </w:t>
@@ -893,41 +897,48 @@
           <w:numId w:val="3"/>
         </w:numPr>
         <w:rPr>
-          <w:lang w:val="en-US"/>
-        </w:rPr>
-      </w:pPr>
-      <w:r>
-        <w:rPr>
+          <w:highlight w:val="yellow"/>
+          <w:lang w:val="en-US"/>
+        </w:rPr>
+      </w:pPr>
+      <w:r>
+        <w:rPr>
+          <w:highlight w:val="yellow"/>
           <w:lang w:val="en-US"/>
         </w:rPr>
         <w:t>Code is correctly indented and</w:t>
       </w:r>
       <w:r>
         <w:rPr>
+          <w:highlight w:val="yellow"/>
           <w:lang w:val="en-US"/>
         </w:rPr>
         <w:t xml:space="preserve"> </w:t>
       </w:r>
       <w:r>
         <w:rPr>
+          <w:highlight w:val="yellow"/>
           <w:lang w:val="en-US"/>
         </w:rPr>
         <w:t xml:space="preserve">appropriately </w:t>
       </w:r>
       <w:r>
         <w:rPr>
+          <w:highlight w:val="yellow"/>
           <w:lang w:val="en-US"/>
         </w:rPr>
         <w:t>c</w:t>
       </w:r>
       <w:r>
         <w:rPr>
+          <w:highlight w:val="yellow"/>
           <w:lang w:val="en-US"/>
         </w:rPr>
         <w:t>ommented</w:t>
       </w:r>
       <w:r>
         <w:rPr>
+          <w:highlight w:val="yellow"/>
           <w:lang w:val="en-US"/>
         </w:rPr>
         <w:t>.</w:t>
@@ -941,17 +952,20 @@
           <w:numId w:val="3"/>
         </w:numPr>
         <w:rPr>
-          <w:lang w:val="en-US"/>
-        </w:rPr>
-      </w:pPr>
-      <w:r>
-        <w:rPr>
+          <w:highlight w:val="yellow"/>
+          <w:lang w:val="en-US"/>
+        </w:rPr>
+      </w:pPr>
+      <w:r>
+        <w:rPr>
+          <w:highlight w:val="yellow"/>
           <w:lang w:val="en-US"/>
         </w:rPr>
         <w:t>Program allows users to adjust preferences e.g. text display size</w:t>
       </w:r>
       <w:r>
         <w:rPr>
+          <w:highlight w:val="yellow"/>
           <w:lang w:val="en-US"/>
         </w:rPr>
         <w:t>.</w:t>
@@ -970,6 +984,7 @@
       </w:pPr>
       <w:r>
         <w:rPr>
+          <w:highlight w:val="yellow"/>
           <w:lang w:val="en-US"/>
         </w:rPr>
         <w:t>Program uses a suitable layout manager to control layout for different size windows</w:t>
@@ -1049,23 +1064,20 @@
           <w:numId w:val="3"/>
         </w:numPr>
         <w:rPr>
-          <w:lang w:val="en-US"/>
-        </w:rPr>
-      </w:pPr>
-      <w:r>
-        <w:rPr>
-          <w:lang w:val="en-US"/>
-        </w:rPr>
-        <w:t>Code demonstr</w:t>
-      </w:r>
-      <w:r>
-        <w:rPr>
-          <w:lang w:val="en-US"/>
-        </w:rPr>
-        <w:t>ates use of Inheritance</w:t>
-      </w:r>
-      <w:r>
-        <w:rPr>
+          <w:highlight w:val="yellow"/>
+          <w:lang w:val="en-US"/>
+        </w:rPr>
+      </w:pPr>
+      <w:r>
+        <w:rPr>
+          <w:highlight w:val="yellow"/>
+          <w:lang w:val="en-US"/>
+        </w:rPr>
+        <w:t>Code demonstrates use of Inheritance</w:t>
+      </w:r>
+      <w:r>
+        <w:rPr>
+          <w:highlight w:val="yellow"/>
           <w:lang w:val="en-US"/>
         </w:rPr>
         <w:t>.</w:t>
@@ -1162,39 +1174,10 @@
       </w:pPr>
       <w:r>
         <w:rPr>
-          <w:lang w:val="en-US"/>
-        </w:rPr>
-        <w:t>Program s</w:t>
-      </w:r>
-      <w:r>
-        <w:rPr>
-          <w:lang w:val="en-US"/>
-        </w:rPr>
-        <w:t>upport</w:t>
-      </w:r>
-      <w:r>
-        <w:rPr>
-          <w:lang w:val="en-US"/>
-        </w:rPr>
-        <w:t>s</w:t>
-      </w:r>
-      <w:r>
-        <w:rPr>
-          <w:lang w:val="en-US"/>
-        </w:rPr>
-        <w:t xml:space="preserve"> multiple </w:t>
-      </w:r>
-      <w:r>
-        <w:rPr>
-          <w:lang w:val="en-US"/>
-        </w:rPr>
-        <w:t xml:space="preserve">simultaneous </w:t>
-      </w:r>
-      <w:r>
-        <w:rPr>
-          <w:lang w:val="en-US"/>
-        </w:rPr>
-        <w:t>editing windows</w:t>
+          <w:highlight w:val="yellow"/>
+          <w:lang w:val="en-US"/>
+        </w:rPr>
+        <w:t>Program supports multiple simultaneous editing windows</w:t>
       </w:r>
     </w:p>
     <w:p>
@@ -1516,6 +1499,152 @@
         </w:rPr>
         <w:t>f you have any doubt about what cheating is or how to reference material properly, please ask a tutor.</w:t>
       </w:r>
+    </w:p>
+    <w:p>
+      <w:pPr>
+        <w:jc w:val="both"/>
+        <w:rPr>
+          <w:lang w:val="en-US"/>
+        </w:rPr>
+      </w:pPr>
+    </w:p>
+    <w:p>
+      <w:pPr>
+        <w:pStyle w:val="Heading1"/>
+        <w:rPr>
+          <w:lang w:val="en-US"/>
+        </w:rPr>
+      </w:pPr>
+      <w:r>
+        <w:rPr>
+          <w:lang w:val="en-US"/>
+        </w:rPr>
+        <w:t>Known Bugs</w:t>
+      </w:r>
+    </w:p>
+    <w:p>
+      <w:pPr>
+        <w:rPr>
+          <w:lang w:val="en-US"/>
+        </w:rPr>
+      </w:pPr>
+    </w:p>
+    <w:p>
+      <w:pPr>
+        <w:pStyle w:val="ListParagraph"/>
+        <w:numPr>
+          <w:ilvl w:val="0"/>
+          <w:numId w:val="6"/>
+        </w:numPr>
+        <w:rPr>
+          <w:lang w:val="en-US"/>
+        </w:rPr>
+      </w:pPr>
+      <w:r>
+        <w:rPr>
+          <w:lang w:val="en-US"/>
+        </w:rPr>
+        <w:t>Cannot un-bold text on default font</w:t>
+      </w:r>
+    </w:p>
+    <w:p>
+      <w:pPr>
+        <w:rPr>
+          <w:lang w:val="en-US"/>
+        </w:rPr>
+      </w:pPr>
+    </w:p>
+    <w:p>
+      <w:pPr>
+        <w:rPr>
+          <w:lang w:val="en-US"/>
+        </w:rPr>
+      </w:pPr>
+    </w:p>
+    <w:p>
+      <w:pPr>
+        <w:pStyle w:val="Heading1"/>
+        <w:rPr>
+          <w:lang w:val="en-US"/>
+        </w:rPr>
+      </w:pPr>
+      <w:r>
+        <w:rPr>
+          <w:lang w:val="en-US"/>
+        </w:rPr>
+        <w:t>Possible Features</w:t>
+      </w:r>
+    </w:p>
+    <w:p>
+      <w:pPr>
+        <w:rPr>
+          <w:lang w:val="en-US"/>
+        </w:rPr>
+      </w:pPr>
+    </w:p>
+    <w:p>
+      <w:pPr>
+        <w:pStyle w:val="ListParagraph"/>
+        <w:numPr>
+          <w:ilvl w:val="0"/>
+          <w:numId w:val="6"/>
+        </w:numPr>
+        <w:rPr>
+          <w:lang w:val="en-US"/>
+        </w:rPr>
+      </w:pPr>
+      <w:r>
+        <w:rPr>
+          <w:lang w:val="en-US"/>
+        </w:rPr>
+        <w:t>Add preview on font dialog and make it not live</w:t>
+      </w:r>
+    </w:p>
+    <w:p>
+      <w:pPr>
+        <w:pStyle w:val="ListParagraph"/>
+        <w:numPr>
+          <w:ilvl w:val="0"/>
+          <w:numId w:val="6"/>
+        </w:numPr>
+        <w:rPr>
+          <w:lang w:val="en-US"/>
+        </w:rPr>
+      </w:pPr>
+      <w:r>
+        <w:rPr>
+          <w:lang w:val="en-US"/>
+        </w:rPr>
+        <w:t xml:space="preserve">Make toolbar buttons sync with the </w:t>
+      </w:r>
+      <w:proofErr w:type="spellStart"/>
+      <w:r>
+        <w:rPr>
+          <w:lang w:val="en-US"/>
+        </w:rPr>
+        <w:t>prefs</w:t>
+      </w:r>
+      <w:proofErr w:type="spellEnd"/>
+    </w:p>
+    <w:p>
+      <w:pPr>
+        <w:pStyle w:val="ListParagraph"/>
+        <w:numPr>
+          <w:ilvl w:val="0"/>
+          <w:numId w:val="6"/>
+        </w:numPr>
+        <w:rPr>
+          <w:lang w:val="en-US"/>
+        </w:rPr>
+      </w:pPr>
+      <w:r>
+        <w:rPr>
+          <w:lang w:val="en-US"/>
+        </w:rPr>
+        <w:t xml:space="preserve">Maybe remove the bold preference </w:t>
+      </w:r>
+      <w:bookmarkStart w:id="0" w:name="_GoBack"/>
+      <w:bookmarkEnd w:id="0"/>
     </w:p>
     <w:sectPr>
       <w:pgSz w:w="12240" w:h="15840"/>
@@ -1614,6 +1743,118 @@
 <file path=word/numbering.xml><?xml version="1.0" encoding="utf-8"?>
 <w:numbering xmlns:wpc="http://schemas.microsoft.com/office/word/2010/wordprocessingCanvas" xmlns:cx="http://schemas.microsoft.com/office/drawing/2014/chartex" xmlns:cx1="http://schemas.microsoft.com/office/drawing/2015/9/8/chartex" xmlns:cx2="http://schemas.microsoft.com/office/drawing/2015/10/21/chartex" xmlns:cx3="http://schemas.microsoft.com/office/drawing/2016/5/9/chartex" xmlns:cx4="http://schemas.microsoft.com/office/drawing/2016/5/10/chartex" xmlns:cx5="http://schemas.microsoft.com/office/drawing/2016/5/11/chartex" xmlns:cx6="http://schemas.microsoft.com/office/drawing/2016/5/12/chartex" xmlns:cx7="http://schemas.microsoft.com/office/drawing/2016/5/13/chartex" xmlns:cx8="http://schemas.microsoft.com/office/drawing/2016/5/14/chartex" xmlns:mc="http://schemas.openxmlformats.org/markup-compatibility/2006" xmlns:aink="http://schemas.microsoft.com/office/drawing/2016/ink" xmlns:am3d="http://schemas.microsoft.com/office/drawing/2017/model3d" xmlns:o="urn:schemas-microsoft-com:office:office" xmlns:r="http://schemas.openxmlformats.org/officeDocument/2006/relationships" xmlns:m="http://schemas.openxmlformats.org/officeDocument/2006/math" xmlns:v="urn:schemas-microsoft-com:vml" xmlns:wp14="http://schemas.microsoft.com/office/word/2010/wordprocessingDrawing" xmlns:wp="http://schemas.openxmlformats.org/drawingml/2006/wordprocessingDrawing" xmlns:w10="urn:schemas-microsoft-com:office:word" xmlns:w="http://schemas.openxmlformats.org/wordprocessingml/2006/main" xmlns:w14="http://schemas.microsoft.com/office/word/2010/wordml" xmlns:w15="http://schemas.microsoft.com/office/word/2012/wordml" xmlns:w16cid="http://schemas.microsoft.com/office/word/2016/wordml/cid" xmlns:w16se="http://schemas.microsoft.com/office/word/2015/wordml/symex" xmlns:wpg="http://schemas.microsoft.com/office/word/2010/wordprocessingGroup" xmlns:wpi="http://schemas.microsoft.com/office/word/2010/wordprocessingInk" xmlns:wne="http://schemas.microsoft.com/office/word/2006/wordml" xmlns:wps="http://schemas.microsoft.com/office/word/2010/wordprocessingShape" mc:Ignorable="w14 w15 w16se w16cid wp14">
   <w:abstractNum w:abstractNumId="0" w15:restartNumberingAfterBreak="0">
+    <w:nsid w:val="2AC2113F"/>
+    <w:multiLevelType w:val="hybridMultilevel"/>
+    <w:tmpl w:val="8BE8E48A"/>
+    <w:lvl w:ilvl="0" w:tplc="F3825014">
+      <w:numFmt w:val="bullet"/>
+      <w:lvlText w:val="-"/>
+      <w:lvlJc w:val="left"/>
+      <w:pPr>
+        <w:ind w:left="720" w:hanging="360"/>
+      </w:pPr>
+      <w:rPr>
+        <w:rFonts w:ascii="Calibri" w:eastAsiaTheme="minorHAnsi" w:hAnsi="Calibri" w:cs="Calibri" w:hint="default"/>
+      </w:rPr>
+    </w:lvl>
+    <w:lvl w:ilvl="1" w:tplc="08090003" w:tentative="1">
+      <w:start w:val="1"/>
+      <w:numFmt w:val="bullet"/>
+      <w:lvlText w:val="o"/>
+      <w:lvlJc w:val="left"/>
+      <w:pPr>
+        <w:ind w:left="1440" w:hanging="360"/>
+      </w:pPr>
+      <w:rPr>
+        <w:rFonts w:ascii="Courier New" w:hAnsi="Courier New" w:cs="Courier New" w:hint="default"/>
+      </w:rPr>
+    </w:lvl>
+    <w:lvl w:ilvl="2" w:tplc="08090005" w:tentative="1">
+      <w:start w:val="1"/>
+      <w:numFmt w:val="bullet"/>
+      <w:lvlText w:val=""/>
+      <w:lvlJc w:val="left"/>
+      <w:pPr>
+        <w:ind w:left="2160" w:hanging="360"/>
+      </w:pPr>
+      <w:rPr>
+        <w:rFonts w:ascii="Wingdings" w:hAnsi="Wingdings" w:hint="default"/>
+      </w:rPr>
+    </w:lvl>
+    <w:lvl w:ilvl="3" w:tplc="08090001" w:tentative="1">
+      <w:start w:val="1"/>
+      <w:numFmt w:val="bullet"/>
+      <w:lvlText w:val=""/>
+      <w:lvlJc w:val="left"/>
+      <w:pPr>
+        <w:ind w:left="2880" w:hanging="360"/>
+      </w:pPr>
+      <w:rPr>
+        <w:rFonts w:ascii="Symbol" w:hAnsi="Symbol" w:hint="default"/>
+      </w:rPr>
+    </w:lvl>
+    <w:lvl w:ilvl="4" w:tplc="08090003" w:tentative="1">
+      <w:start w:val="1"/>
+      <w:numFmt w:val="bullet"/>
+      <w:lvlText w:val="o"/>
+      <w:lvlJc w:val="left"/>
+      <w:pPr>
+        <w:ind w:left="3600" w:hanging="360"/>
+      </w:pPr>
+      <w:rPr>
+        <w:rFonts w:ascii="Courier New" w:hAnsi="Courier New" w:cs="Courier New" w:hint="default"/>
+      </w:rPr>
+    </w:lvl>
+    <w:lvl w:ilvl="5" w:tplc="08090005" w:tentative="1">
+      <w:start w:val="1"/>
+      <w:numFmt w:val="bullet"/>
+      <w:lvlText w:val=""/>
+      <w:lvlJc w:val="left"/>
+      <w:pPr>
+        <w:ind w:left="4320" w:hanging="360"/>
+      </w:pPr>
+      <w:rPr>
+        <w:rFonts w:ascii="Wingdings" w:hAnsi="Wingdings" w:hint="default"/>
+      </w:rPr>
+    </w:lvl>
+    <w:lvl w:ilvl="6" w:tplc="08090001" w:tentative="1">
+      <w:start w:val="1"/>
+      <w:numFmt w:val="bullet"/>
+      <w:lvlText w:val=""/>
+      <w:lvlJc w:val="left"/>
+      <w:pPr>
+        <w:ind w:left="5040" w:hanging="360"/>
+      </w:pPr>
+      <w:rPr>
+        <w:rFonts w:ascii="Symbol" w:hAnsi="Symbol" w:hint="default"/>
+      </w:rPr>
+    </w:lvl>
+    <w:lvl w:ilvl="7" w:tplc="08090003" w:tentative="1">
+      <w:start w:val="1"/>
+      <w:numFmt w:val="bullet"/>
+      <w:lvlText w:val="o"/>
+      <w:lvlJc w:val="left"/>
+      <w:pPr>
+        <w:ind w:left="5760" w:hanging="360"/>
+      </w:pPr>
+      <w:rPr>
+        <w:rFonts w:ascii="Courier New" w:hAnsi="Courier New" w:cs="Courier New" w:hint="default"/>
+      </w:rPr>
+    </w:lvl>
+    <w:lvl w:ilvl="8" w:tplc="08090005" w:tentative="1">
+      <w:start w:val="1"/>
+      <w:numFmt w:val="bullet"/>
+      <w:lvlText w:val=""/>
+      <w:lvlJc w:val="left"/>
+      <w:pPr>
+        <w:ind w:left="6480" w:hanging="360"/>
+      </w:pPr>
+      <w:rPr>
+        <w:rFonts w:ascii="Wingdings" w:hAnsi="Wingdings" w:hint="default"/>
+      </w:rPr>
+    </w:lvl>
+  </w:abstractNum>
+  <w:abstractNum w:abstractNumId="1" w15:restartNumberingAfterBreak="0">
     <w:nsid w:val="2B8E2677"/>
     <w:multiLevelType w:val="hybridMultilevel"/>
     <w:tmpl w:val="C97E7D9A"/>
@@ -1726,7 +1967,7 @@
       </w:rPr>
     </w:lvl>
   </w:abstractNum>
-  <w:abstractNum w:abstractNumId="1" w15:restartNumberingAfterBreak="0">
+  <w:abstractNum w:abstractNumId="2" w15:restartNumberingAfterBreak="0">
     <w:nsid w:val="2C0276BF"/>
     <w:multiLevelType w:val="hybridMultilevel"/>
     <w:tmpl w:val="9A7AD940"/>
@@ -1839,7 +2080,7 @@
       </w:rPr>
     </w:lvl>
   </w:abstractNum>
-  <w:abstractNum w:abstractNumId="2" w15:restartNumberingAfterBreak="0">
+  <w:abstractNum w:abstractNumId="3" w15:restartNumberingAfterBreak="0">
     <w:nsid w:val="3E160DCB"/>
     <w:multiLevelType w:val="hybridMultilevel"/>
     <w:tmpl w:val="BF304268"/>
@@ -1952,7 +2193,7 @@
       </w:rPr>
     </w:lvl>
   </w:abstractNum>
-  <w:abstractNum w:abstractNumId="3" w15:restartNumberingAfterBreak="0">
+  <w:abstractNum w:abstractNumId="4" w15:restartNumberingAfterBreak="0">
     <w:nsid w:val="53B207E2"/>
     <w:multiLevelType w:val="hybridMultilevel"/>
     <w:tmpl w:val="E22677E6"/>
@@ -2065,7 +2306,7 @@
       </w:rPr>
     </w:lvl>
   </w:abstractNum>
-  <w:abstractNum w:abstractNumId="4" w15:restartNumberingAfterBreak="0">
+  <w:abstractNum w:abstractNumId="5" w15:restartNumberingAfterBreak="0">
     <w:nsid w:val="67AC0FD5"/>
     <w:multiLevelType w:val="hybridMultilevel"/>
     <w:tmpl w:val="33CC8546"/>
@@ -2207,18 +2448,21 @@
     </w:lvl>
   </w:abstractNum>
   <w:num w:numId="1">
+    <w:abstractNumId w:val="5"/>
+  </w:num>
+  <w:num w:numId="2">
+    <w:abstractNumId w:val="3"/>
+  </w:num>
+  <w:num w:numId="3">
     <w:abstractNumId w:val="4"/>
   </w:num>
-  <w:num w:numId="2">
+  <w:num w:numId="4">
     <w:abstractNumId w:val="2"/>
   </w:num>
-  <w:num w:numId="3">
-    <w:abstractNumId w:val="3"/>
-  </w:num>
-  <w:num w:numId="4">
+  <w:num w:numId="5">
     <w:abstractNumId w:val="1"/>
   </w:num>
-  <w:num w:numId="5">
+  <w:num w:numId="6">
     <w:abstractNumId w:val="0"/>
   </w:num>
 </w:numbering>
@@ -2237,7 +2481,7 @@
     </w:rPrDefault>
     <w:pPrDefault/>
   </w:docDefaults>
-  <w:latentStyles w:defLockedState="0" w:defUIPriority="99" w:defSemiHidden="0" w:defUnhideWhenUsed="0" w:defQFormat="0" w:count="375">
+  <w:latentStyles w:defLockedState="0" w:defUIPriority="99" w:defSemiHidden="0" w:defUnhideWhenUsed="0" w:defQFormat="0" w:count="376">
     <w:lsdException w:name="Normal" w:uiPriority="0" w:qFormat="1"/>
     <w:lsdException w:name="heading 1" w:uiPriority="9" w:qFormat="1"/>
     <w:lsdException w:name="heading 2" w:semiHidden="1" w:uiPriority="9" w:unhideWhenUsed="1" w:qFormat="1"/>
@@ -2611,6 +2855,7 @@
     <w:lsdException w:name="List Table 7 Colorful Accent 6" w:uiPriority="52"/>
     <w:lsdException w:name="Mention" w:semiHidden="1" w:unhideWhenUsed="1"/>
     <w:lsdException w:name="Smart Hyperlink" w:semiHidden="1" w:unhideWhenUsed="1"/>
+    <w:lsdException w:name="Smart Link" w:semiHidden="1" w:unhideWhenUsed="1"/>
   </w:latentStyles>
   <w:style w:type="paragraph" w:default="1" w:styleId="Normal">
     <w:name w:val="Normal"/>

</xml_diff>

<commit_message>
Add code for misc preferences (show tool bar etc)
</commit_message>
<xml_diff>
--- a/BAE-CO1401 Coursework Assignment2020.docx
+++ b/BAE-CO1401 Coursework Assignment2020.docx
@@ -144,7 +144,21 @@
         <w:rPr>
           <w:lang w:val="en-US"/>
         </w:rPr>
-        <w:t xml:space="preserve"> Your GUI design should be similar to existing basic text editors such as Windows Notepad</w:t>
+        <w:t xml:space="preserve"> Your GUI design should be </w:t>
+      </w:r>
+      <w:proofErr w:type="gramStart"/>
+      <w:r>
+        <w:rPr>
+          <w:lang w:val="en-US"/>
+        </w:rPr>
+        <w:t>similar to</w:t>
+      </w:r>
+      <w:proofErr w:type="gramEnd"/>
+      <w:r>
+        <w:rPr>
+          <w:lang w:val="en-US"/>
+        </w:rPr>
+        <w:t xml:space="preserve"> existing basic text editors such as Windows Notepad</w:t>
       </w:r>
       <w:r>
         <w:rPr>
@@ -711,7 +725,23 @@
           <w:highlight w:val="yellow"/>
           <w:lang w:val="en-US"/>
         </w:rPr>
-        <w:t xml:space="preserve"> or similar to allow the user to input and edit text over multiple lines. </w:t>
+        <w:t xml:space="preserve"> or </w:t>
+      </w:r>
+      <w:proofErr w:type="gramStart"/>
+      <w:r>
+        <w:rPr>
+          <w:highlight w:val="yellow"/>
+          <w:lang w:val="en-US"/>
+        </w:rPr>
+        <w:t>similar to</w:t>
+      </w:r>
+      <w:proofErr w:type="gramEnd"/>
+      <w:r>
+        <w:rPr>
+          <w:highlight w:val="yellow"/>
+          <w:lang w:val="en-US"/>
+        </w:rPr>
+        <w:t xml:space="preserve"> allow the user to input and edit text over multiple lines. </w:t>
       </w:r>
     </w:p>
     <w:p>
@@ -743,17 +773,20 @@
           <w:numId w:val="2"/>
         </w:numPr>
         <w:rPr>
-          <w:lang w:val="en-US"/>
-        </w:rPr>
-      </w:pPr>
-      <w:r>
-        <w:rPr>
+          <w:highlight w:val="yellow"/>
+          <w:lang w:val="en-US"/>
+        </w:rPr>
+      </w:pPr>
+      <w:r>
+        <w:rPr>
+          <w:highlight w:val="yellow"/>
           <w:lang w:val="en-US"/>
         </w:rPr>
         <w:t xml:space="preserve">In addition to the above, the program prompts the user to save the file if the user attempts to close the program without saving their most recent changes. </w:t>
       </w:r>
       <w:r>
         <w:rPr>
+          <w:highlight w:val="yellow"/>
           <w:lang w:val="en-US"/>
         </w:rPr>
         <w:t>Program may contain bugs, but is largely functional</w:t>
@@ -1040,17 +1073,20 @@
           <w:numId w:val="3"/>
         </w:numPr>
         <w:rPr>
-          <w:lang w:val="en-US"/>
-        </w:rPr>
-      </w:pPr>
-      <w:r>
-        <w:rPr>
+          <w:highlight w:val="yellow"/>
+          <w:lang w:val="en-US"/>
+        </w:rPr>
+      </w:pPr>
+      <w:r>
+        <w:rPr>
+          <w:highlight w:val="yellow"/>
           <w:lang w:val="en-US"/>
         </w:rPr>
         <w:t>Add a ‘menu’ bar with icons to the top of the GUI, with icons for load/save/exit commands mini</w:t>
       </w:r>
       <w:r>
         <w:rPr>
+          <w:highlight w:val="yellow"/>
           <w:lang w:val="en-US"/>
         </w:rPr>
         <w:t>mally, which works correctly.</w:t>
@@ -1091,17 +1127,20 @@
           <w:numId w:val="3"/>
         </w:numPr>
         <w:rPr>
-          <w:lang w:val="en-US"/>
-        </w:rPr>
-      </w:pPr>
-      <w:r>
-        <w:rPr>
+          <w:highlight w:val="yellow"/>
+          <w:lang w:val="en-US"/>
+        </w:rPr>
+      </w:pPr>
+      <w:r>
+        <w:rPr>
+          <w:highlight w:val="yellow"/>
           <w:lang w:val="en-US"/>
         </w:rPr>
         <w:t>Application demonstrates robustness through the appropriate throwing or handling of Java Exceptions</w:t>
       </w:r>
       <w:r>
         <w:rPr>
+          <w:highlight w:val="yellow"/>
           <w:lang w:val="en-US"/>
         </w:rPr>
         <w:t>.</w:t>
@@ -1115,11 +1154,13 @@
           <w:numId w:val="3"/>
         </w:numPr>
         <w:rPr>
-          <w:lang w:val="en-US"/>
-        </w:rPr>
-      </w:pPr>
-      <w:r>
-        <w:rPr>
+          <w:highlight w:val="yellow"/>
+          <w:lang w:val="en-US"/>
+        </w:rPr>
+      </w:pPr>
+      <w:r>
+        <w:rPr>
+          <w:highlight w:val="yellow"/>
           <w:lang w:val="en-US"/>
         </w:rPr>
         <w:t>Chosen preferences persist when the application is restarted.</w:t>
@@ -1169,6 +1210,7 @@
         </w:numPr>
         <w:jc w:val="both"/>
         <w:rPr>
+          <w:highlight w:val="yellow"/>
           <w:lang w:val="en-US"/>
         </w:rPr>
       </w:pPr>
@@ -1189,17 +1231,20 @@
         </w:numPr>
         <w:jc w:val="both"/>
         <w:rPr>
-          <w:lang w:val="en-US"/>
-        </w:rPr>
-      </w:pPr>
-      <w:r>
-        <w:rPr>
+          <w:highlight w:val="yellow"/>
+          <w:lang w:val="en-US"/>
+        </w:rPr>
+      </w:pPr>
+      <w:r>
+        <w:rPr>
+          <w:highlight w:val="yellow"/>
           <w:lang w:val="en-US"/>
         </w:rPr>
         <w:t xml:space="preserve">Code written demonstrates Polymorphic </w:t>
       </w:r>
       <w:r>
         <w:rPr>
+          <w:highlight w:val="yellow"/>
           <w:lang w:val="en-US"/>
         </w:rPr>
         <w:t>behavior.</w:t>
@@ -1213,11 +1258,13 @@
           <w:numId w:val="3"/>
         </w:numPr>
         <w:rPr>
-          <w:lang w:val="en-US"/>
-        </w:rPr>
-      </w:pPr>
-      <w:r>
-        <w:rPr>
+          <w:highlight w:val="yellow"/>
+          <w:lang w:val="en-US"/>
+        </w:rPr>
+      </w:pPr>
+      <w:r>
+        <w:rPr>
+          <w:highlight w:val="yellow"/>
           <w:lang w:val="en-US"/>
         </w:rPr>
         <w:t>Program is bug free upon testing by tutors</w:t>
@@ -1231,23 +1278,27 @@
           <w:numId w:val="3"/>
         </w:numPr>
         <w:rPr>
-          <w:lang w:val="en-US"/>
-        </w:rPr>
-      </w:pPr>
-      <w:r>
-        <w:rPr>
+          <w:highlight w:val="yellow"/>
+          <w:lang w:val="en-US"/>
+        </w:rPr>
+      </w:pPr>
+      <w:r>
+        <w:rPr>
+          <w:highlight w:val="yellow"/>
           <w:lang w:val="en-US"/>
         </w:rPr>
         <w:t>Good</w:t>
       </w:r>
       <w:r>
         <w:rPr>
+          <w:highlight w:val="yellow"/>
           <w:lang w:val="en-US"/>
         </w:rPr>
         <w:t xml:space="preserve"> code structure</w:t>
       </w:r>
       <w:r>
         <w:rPr>
+          <w:highlight w:val="yellow"/>
           <w:lang w:val="en-US"/>
         </w:rPr>
         <w:t xml:space="preserve"> providing an elegant solution</w:t>
@@ -1259,6 +1310,8 @@
           <w:lang w:val="en-US"/>
         </w:rPr>
       </w:pPr>
+      <w:bookmarkStart w:id="0" w:name="_GoBack"/>
+      <w:bookmarkEnd w:id="0"/>
     </w:p>
     <w:p>
       <w:pPr>
@@ -1327,11 +1380,13 @@
         </w:numPr>
         <w:jc w:val="both"/>
         <w:rPr>
-          <w:lang w:val="en-US"/>
-        </w:rPr>
-      </w:pPr>
-      <w:r>
-        <w:rPr>
+          <w:highlight w:val="yellow"/>
+          <w:lang w:val="en-US"/>
+        </w:rPr>
+      </w:pPr>
+      <w:r>
+        <w:rPr>
+          <w:highlight w:val="yellow"/>
           <w:lang w:val="en-US"/>
         </w:rPr>
         <w:t xml:space="preserve">Program can paste text from the system clipboard into the document. </w:t>
@@ -1346,11 +1401,13 @@
         </w:numPr>
         <w:jc w:val="both"/>
         <w:rPr>
-          <w:lang w:val="en-US"/>
-        </w:rPr>
-      </w:pPr>
-      <w:r>
-        <w:rPr>
+          <w:highlight w:val="yellow"/>
+          <w:lang w:val="en-US"/>
+        </w:rPr>
+      </w:pPr>
+      <w:r>
+        <w:rPr>
+          <w:highlight w:val="yellow"/>
           <w:lang w:val="en-US"/>
         </w:rPr>
         <w:t xml:space="preserve">Program can copy text from the document to the system clipboard. </w:t>
@@ -1365,29 +1422,50 @@
         </w:numPr>
         <w:jc w:val="both"/>
         <w:rPr>
-          <w:lang w:val="en-US"/>
-        </w:rPr>
-      </w:pPr>
-      <w:r>
-        <w:rPr>
+          <w:highlight w:val="yellow"/>
+          <w:lang w:val="en-US"/>
+        </w:rPr>
+      </w:pPr>
+      <w:r>
+        <w:rPr>
+          <w:highlight w:val="yellow"/>
           <w:lang w:val="en-US"/>
         </w:rPr>
         <w:t xml:space="preserve">Program contains at least one extra feature that would be of use </w:t>
       </w:r>
       <w:r>
         <w:rPr>
+          <w:highlight w:val="yellow"/>
           <w:lang w:val="en-US"/>
         </w:rPr>
         <w:t>in</w:t>
       </w:r>
       <w:r>
         <w:rPr>
-          <w:lang w:val="en-US"/>
-        </w:rPr>
-        <w:t xml:space="preserve"> a light weight text editor</w:t>
-      </w:r>
-      <w:r>
-        <w:rPr>
+          <w:highlight w:val="yellow"/>
+          <w:lang w:val="en-US"/>
+        </w:rPr>
+        <w:t xml:space="preserve"> a </w:t>
+      </w:r>
+      <w:proofErr w:type="gramStart"/>
+      <w:r>
+        <w:rPr>
+          <w:highlight w:val="yellow"/>
+          <w:lang w:val="en-US"/>
+        </w:rPr>
+        <w:t>light weight</w:t>
+      </w:r>
+      <w:proofErr w:type="gramEnd"/>
+      <w:r>
+        <w:rPr>
+          <w:highlight w:val="yellow"/>
+          <w:lang w:val="en-US"/>
+        </w:rPr>
+        <w:t xml:space="preserve"> text editor</w:t>
+      </w:r>
+      <w:r>
+        <w:rPr>
+          <w:highlight w:val="yellow"/>
           <w:lang w:val="en-US"/>
         </w:rPr>
         <w:t>.</w:t>
@@ -1406,12 +1484,14 @@
       </w:pPr>
       <w:r>
         <w:rPr>
+          <w:highlight w:val="yellow"/>
           <w:lang w:val="en-US"/>
         </w:rPr>
         <w:t>Excellent code structure providing an elegant solution</w:t>
       </w:r>
       <w:r>
         <w:rPr>
+          <w:highlight w:val="yellow"/>
           <w:lang w:val="en-US"/>
         </w:rPr>
         <w:t>.</w:t>
@@ -1544,43 +1624,8 @@
         <w:rPr>
           <w:lang w:val="en-US"/>
         </w:rPr>
-        <w:t>Cannot un-bold text on default font</w:t>
-      </w:r>
-    </w:p>
-    <w:p>
-      <w:pPr>
-        <w:rPr>
-          <w:lang w:val="en-US"/>
-        </w:rPr>
-      </w:pPr>
-    </w:p>
-    <w:p>
-      <w:pPr>
-        <w:rPr>
-          <w:lang w:val="en-US"/>
-        </w:rPr>
-      </w:pPr>
-    </w:p>
-    <w:p>
-      <w:pPr>
-        <w:pStyle w:val="Heading1"/>
-        <w:rPr>
-          <w:lang w:val="en-US"/>
-        </w:rPr>
-      </w:pPr>
-      <w:r>
-        <w:rPr>
-          <w:lang w:val="en-US"/>
-        </w:rPr>
-        <w:t>Possible Features</w:t>
-      </w:r>
-    </w:p>
-    <w:p>
-      <w:pPr>
-        <w:rPr>
-          <w:lang w:val="en-US"/>
-        </w:rPr>
-      </w:pPr>
+        <w:t>Save dialog on exit will close the app if cancel is clicked</w:t>
+      </w:r>
     </w:p>
     <w:p>
       <w:pPr>
@@ -1593,12 +1638,41 @@
           <w:lang w:val="en-US"/>
         </w:rPr>
       </w:pPr>
-      <w:r>
-        <w:rPr>
-          <w:lang w:val="en-US"/>
-        </w:rPr>
-        <w:t>Add preview on font dialog and make it not live</w:t>
-      </w:r>
+    </w:p>
+    <w:p>
+      <w:pPr>
+        <w:rPr>
+          <w:lang w:val="en-US"/>
+        </w:rPr>
+      </w:pPr>
+    </w:p>
+    <w:p>
+      <w:pPr>
+        <w:rPr>
+          <w:lang w:val="en-US"/>
+        </w:rPr>
+      </w:pPr>
+    </w:p>
+    <w:p>
+      <w:pPr>
+        <w:pStyle w:val="Heading1"/>
+        <w:rPr>
+          <w:lang w:val="en-US"/>
+        </w:rPr>
+      </w:pPr>
+      <w:r>
+        <w:rPr>
+          <w:lang w:val="en-US"/>
+        </w:rPr>
+        <w:t>Possible Features</w:t>
+      </w:r>
+    </w:p>
+    <w:p>
+      <w:pPr>
+        <w:rPr>
+          <w:lang w:val="en-US"/>
+        </w:rPr>
+      </w:pPr>
     </w:p>
     <w:p>
       <w:pPr>
@@ -1615,16 +1689,8 @@
         <w:rPr>
           <w:lang w:val="en-US"/>
         </w:rPr>
-        <w:t xml:space="preserve">Make toolbar buttons sync with the </w:t>
-      </w:r>
-      <w:proofErr w:type="spellStart"/>
-      <w:r>
-        <w:rPr>
-          <w:lang w:val="en-US"/>
-        </w:rPr>
-        <w:t>prefs</w:t>
-      </w:r>
-      <w:proofErr w:type="spellEnd"/>
+        <w:t>Add preview on font dialog and make it not live</w:t>
+      </w:r>
     </w:p>
     <w:p>
       <w:pPr>
@@ -1637,14 +1703,6 @@
           <w:lang w:val="en-US"/>
         </w:rPr>
       </w:pPr>
-      <w:r>
-        <w:rPr>
-          <w:lang w:val="en-US"/>
-        </w:rPr>
-        <w:t xml:space="preserve">Maybe remove the bold preference </w:t>
-      </w:r>
-      <w:bookmarkStart w:id="0" w:name="_GoBack"/>
-      <w:bookmarkEnd w:id="0"/>
     </w:p>
     <w:sectPr>
       <w:pgSz w:w="12240" w:h="15840"/>
@@ -2481,7 +2539,7 @@
     </w:rPrDefault>
     <w:pPrDefault/>
   </w:docDefaults>
-  <w:latentStyles w:defLockedState="0" w:defUIPriority="99" w:defSemiHidden="0" w:defUnhideWhenUsed="0" w:defQFormat="0" w:count="376">
+  <w:latentStyles w:defLockedState="0" w:defUIPriority="99" w:defSemiHidden="0" w:defUnhideWhenUsed="0" w:defQFormat="0" w:count="377">
     <w:lsdException w:name="Normal" w:uiPriority="0" w:qFormat="1"/>
     <w:lsdException w:name="heading 1" w:uiPriority="9" w:qFormat="1"/>
     <w:lsdException w:name="heading 2" w:semiHidden="1" w:uiPriority="9" w:unhideWhenUsed="1" w:qFormat="1"/>
@@ -2587,7 +2645,6 @@
     <w:lsdException w:name="HTML Sample" w:semiHidden="1" w:unhideWhenUsed="1"/>
     <w:lsdException w:name="HTML Typewriter" w:semiHidden="1" w:unhideWhenUsed="1"/>
     <w:lsdException w:name="HTML Variable" w:semiHidden="1" w:unhideWhenUsed="1"/>
-    <w:lsdException w:name="Normal Table" w:semiHidden="1" w:unhideWhenUsed="1"/>
     <w:lsdException w:name="annotation subject" w:semiHidden="1" w:unhideWhenUsed="1"/>
     <w:lsdException w:name="No List" w:semiHidden="1" w:unhideWhenUsed="1"/>
     <w:lsdException w:name="Outline List 1" w:semiHidden="1" w:unhideWhenUsed="1"/>
@@ -2634,10 +2691,8 @@
     <w:lsdException w:name="Table Subtle 2" w:semiHidden="1" w:unhideWhenUsed="1"/>
     <w:lsdException w:name="Table Web 1" w:semiHidden="1" w:unhideWhenUsed="1"/>
     <w:lsdException w:name="Table Web 2" w:semiHidden="1" w:unhideWhenUsed="1"/>
-    <w:lsdException w:name="Table Web 3" w:semiHidden="1" w:unhideWhenUsed="1"/>
     <w:lsdException w:name="Balloon Text" w:semiHidden="1" w:unhideWhenUsed="1"/>
     <w:lsdException w:name="Table Grid" w:uiPriority="39"/>
-    <w:lsdException w:name="Table Theme" w:semiHidden="1" w:unhideWhenUsed="1"/>
     <w:lsdException w:name="Placeholder Text" w:semiHidden="1"/>
     <w:lsdException w:name="No Spacing" w:uiPriority="1" w:qFormat="1"/>
     <w:lsdException w:name="Light Shading" w:uiPriority="60"/>
@@ -2856,6 +2911,7 @@
     <w:lsdException w:name="Mention" w:semiHidden="1" w:unhideWhenUsed="1"/>
     <w:lsdException w:name="Smart Hyperlink" w:semiHidden="1" w:unhideWhenUsed="1"/>
     <w:lsdException w:name="Smart Link" w:semiHidden="1" w:unhideWhenUsed="1"/>
+    <w:lsdException w:name="Smart Link Error" w:semiHidden="1" w:unhideWhenUsed="1"/>
   </w:latentStyles>
   <w:style w:type="paragraph" w:default="1" w:styleId="Normal">
     <w:name w:val="Normal"/>
@@ -3382,6 +3438,21 @@
 </file>
 
 <file path=customXml/item1.xml><?xml version="1.0" encoding="utf-8"?>
+<p:properties xmlns:p="http://schemas.microsoft.com/office/2006/metadata/properties" xmlns:xsi="http://www.w3.org/2001/XMLSchema-instance" xmlns:pc="http://schemas.microsoft.com/office/infopath/2007/PartnerControls">
+  <documentManagement/>
+</p:properties>
+</file>
+
+<file path=customXml/item2.xml><?xml version="1.0" encoding="utf-8"?>
+<?mso-contentType ?>
+<FormTemplates xmlns="http://schemas.microsoft.com/sharepoint/v3/contenttype/forms">
+  <Display>DocumentLibraryForm</Display>
+  <Edit>DocumentLibraryForm</Edit>
+  <New>DocumentLibraryForm</New>
+</FormTemplates>
+</file>
+
+<file path=customXml/item3.xml><?xml version="1.0" encoding="utf-8"?>
 <ct:contentTypeSchema xmlns:ct="http://schemas.microsoft.com/office/2006/metadata/contentType" xmlns:ma="http://schemas.microsoft.com/office/2006/metadata/properties/metaAttributes" ct:_="" ma:_="" ma:contentTypeName="Document" ma:contentTypeID="0x010100F4F133CE2623B74D8E72A459D6650AD0" ma:contentTypeVersion="11" ma:contentTypeDescription="Create a new document." ma:contentTypeScope="" ma:versionID="8f16614422209634f19910734e03f070">
   <xsd:schema xmlns:xsd="http://www.w3.org/2001/XMLSchema" xmlns:xs="http://www.w3.org/2001/XMLSchema" xmlns:p="http://schemas.microsoft.com/office/2006/metadata/properties" xmlns:ns3="1c9c29da-d526-4f07-8beb-5ebeffb879cb" xmlns:ns4="67b0680d-6c3b-4680-9a75-22dee6755717" targetNamespace="http://schemas.microsoft.com/office/2006/metadata/properties" ma:root="true" ma:fieldsID="fdd8b9d543aaa503caafe1667fe7acae" ns3:_="" ns4:_="">
     <xsd:import namespace="1c9c29da-d526-4f07-8beb-5ebeffb879cb"/>
@@ -3590,22 +3661,24 @@
 </ct:contentTypeSchema>
 </file>
 
-<file path=customXml/item2.xml><?xml version="1.0" encoding="utf-8"?>
-<?mso-contentType ?>
-<FormTemplates xmlns="http://schemas.microsoft.com/sharepoint/v3/contenttype/forms">
-  <Display>DocumentLibraryForm</Display>
-  <Edit>DocumentLibraryForm</Edit>
-  <New>DocumentLibraryForm</New>
-</FormTemplates>
+<file path=customXml/itemProps1.xml><?xml version="1.0" encoding="utf-8"?>
+<ds:datastoreItem xmlns:ds="http://schemas.openxmlformats.org/officeDocument/2006/customXml" ds:itemID="{B2FC7A83-F7BA-4FC4-A2BA-FCAFAEA1AC43}">
+  <ds:schemaRefs>
+    <ds:schemaRef ds:uri="http://schemas.microsoft.com/office/2006/metadata/properties"/>
+    <ds:schemaRef ds:uri="http://schemas.microsoft.com/office/infopath/2007/PartnerControls"/>
+  </ds:schemaRefs>
+</ds:datastoreItem>
 </file>
 
-<file path=customXml/item3.xml><?xml version="1.0" encoding="utf-8"?>
-<p:properties xmlns:p="http://schemas.microsoft.com/office/2006/metadata/properties" xmlns:xsi="http://www.w3.org/2001/XMLSchema-instance" xmlns:pc="http://schemas.microsoft.com/office/infopath/2007/PartnerControls">
-  <documentManagement/>
-</p:properties>
+<file path=customXml/itemProps2.xml><?xml version="1.0" encoding="utf-8"?>
+<ds:datastoreItem xmlns:ds="http://schemas.openxmlformats.org/officeDocument/2006/customXml" ds:itemID="{BE36D547-487B-4A67-950E-4322D64932CA}">
+  <ds:schemaRefs>
+    <ds:schemaRef ds:uri="http://schemas.microsoft.com/sharepoint/v3/contenttype/forms"/>
+  </ds:schemaRefs>
+</ds:datastoreItem>
 </file>
 
-<file path=customXml/itemProps1.xml><?xml version="1.0" encoding="utf-8"?>
+<file path=customXml/itemProps3.xml><?xml version="1.0" encoding="utf-8"?>
 <ds:datastoreItem xmlns:ds="http://schemas.openxmlformats.org/officeDocument/2006/customXml" ds:itemID="{DE68B9B1-E8AC-40FF-9F75-97E3DBBC298A}">
   <ds:schemaRefs>
     <ds:schemaRef ds:uri="http://schemas.microsoft.com/office/2006/metadata/contentType"/>
@@ -3622,21 +3695,4 @@
     <ds:schemaRef ds:uri="http://schemas.microsoft.com/internal/obd"/>
   </ds:schemaRefs>
 </ds:datastoreItem>
-</file>
-
-<file path=customXml/itemProps2.xml><?xml version="1.0" encoding="utf-8"?>
-<ds:datastoreItem xmlns:ds="http://schemas.openxmlformats.org/officeDocument/2006/customXml" ds:itemID="{BE36D547-487B-4A67-950E-4322D64932CA}">
-  <ds:schemaRefs>
-    <ds:schemaRef ds:uri="http://schemas.microsoft.com/sharepoint/v3/contenttype/forms"/>
-  </ds:schemaRefs>
-</ds:datastoreItem>
-</file>
-
-<file path=customXml/itemProps3.xml><?xml version="1.0" encoding="utf-8"?>
-<ds:datastoreItem xmlns:ds="http://schemas.openxmlformats.org/officeDocument/2006/customXml" ds:itemID="{B2FC7A83-F7BA-4FC4-A2BA-FCAFAEA1AC43}">
-  <ds:schemaRefs>
-    <ds:schemaRef ds:uri="http://schemas.microsoft.com/office/2006/metadata/properties"/>
-    <ds:schemaRef ds:uri="http://schemas.microsoft.com/office/infopath/2007/PartnerControls"/>
-  </ds:schemaRefs>
-</ds:datastoreItem>
 </file>
</xml_diff>

<commit_message>
Change default save to .txt
</commit_message>
<xml_diff>
--- a/BAE-CO1401 Coursework Assignment2020.docx
+++ b/BAE-CO1401 Coursework Assignment2020.docx
@@ -144,41 +144,13 @@
         <w:rPr>
           <w:lang w:val="en-US"/>
         </w:rPr>
-        <w:t xml:space="preserve"> Your GUI design should be </w:t>
-      </w:r>
-      <w:proofErr w:type="gramStart"/>
-      <w:r>
-        <w:rPr>
-          <w:lang w:val="en-US"/>
-        </w:rPr>
-        <w:t>similar to</w:t>
-      </w:r>
-      <w:proofErr w:type="gramEnd"/>
-      <w:r>
-        <w:rPr>
-          <w:lang w:val="en-US"/>
-        </w:rPr>
-        <w:t xml:space="preserve"> existing basic text editors such as Windows Notepad</w:t>
-      </w:r>
-      <w:r>
-        <w:rPr>
-          <w:lang w:val="en-US"/>
-        </w:rPr>
-        <w:t xml:space="preserve"> or </w:t>
-      </w:r>
-      <w:proofErr w:type="spellStart"/>
-      <w:r>
-        <w:rPr>
-          <w:lang w:val="en-US"/>
-        </w:rPr>
-        <w:t>Wordpad</w:t>
-      </w:r>
-      <w:proofErr w:type="spellEnd"/>
-      <w:r>
-        <w:rPr>
-          <w:lang w:val="en-US"/>
-        </w:rPr>
-        <w:t>.</w:t>
+        <w:t xml:space="preserve"> Your GUI design should be similar to existing basic text editors such as Windows Notepad</w:t>
+      </w:r>
+      <w:r>
+        <w:rPr>
+          <w:lang w:val="en-US"/>
+        </w:rPr>
+        <w:t xml:space="preserve"> or Wordpad.</w:t>
       </w:r>
       <w:r>
         <w:rPr>
@@ -611,21 +583,7 @@
         <w:rPr>
           <w:lang w:val="en-US"/>
         </w:rPr>
-        <w:t xml:space="preserve">) to record a demonstration of the features in the marking criteria that you have implemented in your app, along with a voice-over explanation. Please do not submit video files, instead please host your videos online (e.g. using OneDrive or YouTube/Unlisted </w:t>
-      </w:r>
-      <w:proofErr w:type="spellStart"/>
-      <w:r>
-        <w:rPr>
-          <w:lang w:val="en-US"/>
-        </w:rPr>
-        <w:t>etc</w:t>
-      </w:r>
-      <w:proofErr w:type="spellEnd"/>
-      <w:r>
-        <w:rPr>
-          <w:lang w:val="en-US"/>
-        </w:rPr>
-        <w:t xml:space="preserve">). Use the second submission link to submit the URL/instructions to access your video demo. </w:t>
+        <w:t xml:space="preserve">) to record a demonstration of the features in the marking criteria that you have implemented in your app, along with a voice-over explanation. Please do not submit video files, instead please host your videos online (e.g. using OneDrive or YouTube/Unlisted etc). Use the second submission link to submit the URL/instructions to access your video demo. </w:t>
       </w:r>
     </w:p>
     <w:p>
@@ -709,39 +667,7 @@
           <w:highlight w:val="yellow"/>
           <w:lang w:val="en-US"/>
         </w:rPr>
-        <w:t xml:space="preserve"> a </w:t>
-      </w:r>
-      <w:proofErr w:type="spellStart"/>
-      <w:r>
-        <w:rPr>
-          <w:highlight w:val="yellow"/>
-          <w:lang w:val="en-US"/>
-        </w:rPr>
-        <w:t>JTextArea</w:t>
-      </w:r>
-      <w:proofErr w:type="spellEnd"/>
-      <w:r>
-        <w:rPr>
-          <w:highlight w:val="yellow"/>
-          <w:lang w:val="en-US"/>
-        </w:rPr>
-        <w:t xml:space="preserve"> or </w:t>
-      </w:r>
-      <w:proofErr w:type="gramStart"/>
-      <w:r>
-        <w:rPr>
-          <w:highlight w:val="yellow"/>
-          <w:lang w:val="en-US"/>
-        </w:rPr>
-        <w:t>similar to</w:t>
-      </w:r>
-      <w:proofErr w:type="gramEnd"/>
-      <w:r>
-        <w:rPr>
-          <w:highlight w:val="yellow"/>
-          <w:lang w:val="en-US"/>
-        </w:rPr>
-        <w:t xml:space="preserve"> allow the user to input and edit text over multiple lines. </w:t>
+        <w:t xml:space="preserve"> a JTextArea or similar to allow the user to input and edit text over multiple lines. </w:t>
       </w:r>
     </w:p>
     <w:p>
@@ -1310,8 +1236,6 @@
           <w:lang w:val="en-US"/>
         </w:rPr>
       </w:pPr>
-      <w:bookmarkStart w:id="0" w:name="_GoBack"/>
-      <w:bookmarkEnd w:id="0"/>
     </w:p>
     <w:p>
       <w:pPr>
@@ -1368,7 +1292,20 @@
         <w:rPr>
           <w:lang w:val="en-US"/>
         </w:rPr>
-        <w:t>user to search and replace strings within the document</w:t>
+        <w:t xml:space="preserve">user to </w:t>
+      </w:r>
+      <w:r>
+        <w:rPr>
+          <w:highlight w:val="yellow"/>
+          <w:lang w:val="en-US"/>
+        </w:rPr>
+        <w:t>search</w:t>
+      </w:r>
+      <w:r>
+        <w:rPr>
+          <w:lang w:val="en-US"/>
+        </w:rPr>
+        <w:t xml:space="preserve"> and replace strings within the document</w:t>
       </w:r>
     </w:p>
     <w:p>
@@ -1445,23 +1382,7 @@
           <w:highlight w:val="yellow"/>
           <w:lang w:val="en-US"/>
         </w:rPr>
-        <w:t xml:space="preserve"> a </w:t>
-      </w:r>
-      <w:proofErr w:type="gramStart"/>
-      <w:r>
-        <w:rPr>
-          <w:highlight w:val="yellow"/>
-          <w:lang w:val="en-US"/>
-        </w:rPr>
-        <w:t>light weight</w:t>
-      </w:r>
-      <w:proofErr w:type="gramEnd"/>
-      <w:r>
-        <w:rPr>
-          <w:highlight w:val="yellow"/>
-          <w:lang w:val="en-US"/>
-        </w:rPr>
-        <w:t xml:space="preserve"> text editor</w:t>
+        <w:t xml:space="preserve"> a light weight text editor</w:t>
       </w:r>
       <w:r>
         <w:rPr>
@@ -1624,8 +1545,10 @@
         <w:rPr>
           <w:lang w:val="en-US"/>
         </w:rPr>
-        <w:t>Save dialog on exit will close the app if cancel is clicked</w:t>
-      </w:r>
+        <w:t>Searching for the last character will get the search stuck.</w:t>
+      </w:r>
+      <w:bookmarkStart w:id="0" w:name="_GoBack"/>
+      <w:bookmarkEnd w:id="0"/>
     </w:p>
     <w:p>
       <w:pPr>
@@ -1774,21 +1697,8 @@
       <w:r>
         <w:t xml:space="preserve"> and </w:t>
       </w:r>
-      <w:proofErr w:type="spellStart"/>
-      <w:r>
-        <w:t>Toolkit.getDefaultToolkit</w:t>
-      </w:r>
-      <w:proofErr w:type="spellEnd"/>
-      <w:r>
-        <w:t>().</w:t>
-      </w:r>
-      <w:proofErr w:type="spellStart"/>
-      <w:r>
-        <w:t>getSystemClipboard</w:t>
-      </w:r>
-      <w:proofErr w:type="spellEnd"/>
-      <w:r>
-        <w:t>()</w:t>
+      <w:r>
+        <w:t>Toolkit.getDefaultToolkit().getSystemClipboard()</w:t>
       </w:r>
       <w:r>
         <w:t xml:space="preserve"> </w:t>
@@ -2645,6 +2555,7 @@
     <w:lsdException w:name="HTML Sample" w:semiHidden="1" w:unhideWhenUsed="1"/>
     <w:lsdException w:name="HTML Typewriter" w:semiHidden="1" w:unhideWhenUsed="1"/>
     <w:lsdException w:name="HTML Variable" w:semiHidden="1" w:unhideWhenUsed="1"/>
+    <w:lsdException w:name="Normal Table" w:semiHidden="1" w:unhideWhenUsed="1"/>
     <w:lsdException w:name="annotation subject" w:semiHidden="1" w:unhideWhenUsed="1"/>
     <w:lsdException w:name="No List" w:semiHidden="1" w:unhideWhenUsed="1"/>
     <w:lsdException w:name="Outline List 1" w:semiHidden="1" w:unhideWhenUsed="1"/>
@@ -2691,8 +2602,10 @@
     <w:lsdException w:name="Table Subtle 2" w:semiHidden="1" w:unhideWhenUsed="1"/>
     <w:lsdException w:name="Table Web 1" w:semiHidden="1" w:unhideWhenUsed="1"/>
     <w:lsdException w:name="Table Web 2" w:semiHidden="1" w:unhideWhenUsed="1"/>
+    <w:lsdException w:name="Table Web 3" w:semiHidden="1" w:unhideWhenUsed="1"/>
     <w:lsdException w:name="Balloon Text" w:semiHidden="1" w:unhideWhenUsed="1"/>
     <w:lsdException w:name="Table Grid" w:uiPriority="39"/>
+    <w:lsdException w:name="Table Theme" w:semiHidden="1" w:unhideWhenUsed="1"/>
     <w:lsdException w:name="Placeholder Text" w:semiHidden="1"/>
     <w:lsdException w:name="No Spacing" w:uiPriority="1" w:qFormat="1"/>
     <w:lsdException w:name="Light Shading" w:uiPriority="60"/>
@@ -3438,21 +3351,6 @@
 </file>
 
 <file path=customXml/item1.xml><?xml version="1.0" encoding="utf-8"?>
-<p:properties xmlns:p="http://schemas.microsoft.com/office/2006/metadata/properties" xmlns:xsi="http://www.w3.org/2001/XMLSchema-instance" xmlns:pc="http://schemas.microsoft.com/office/infopath/2007/PartnerControls">
-  <documentManagement/>
-</p:properties>
-</file>
-
-<file path=customXml/item2.xml><?xml version="1.0" encoding="utf-8"?>
-<?mso-contentType ?>
-<FormTemplates xmlns="http://schemas.microsoft.com/sharepoint/v3/contenttype/forms">
-  <Display>DocumentLibraryForm</Display>
-  <Edit>DocumentLibraryForm</Edit>
-  <New>DocumentLibraryForm</New>
-</FormTemplates>
-</file>
-
-<file path=customXml/item3.xml><?xml version="1.0" encoding="utf-8"?>
 <ct:contentTypeSchema xmlns:ct="http://schemas.microsoft.com/office/2006/metadata/contentType" xmlns:ma="http://schemas.microsoft.com/office/2006/metadata/properties/metaAttributes" ct:_="" ma:_="" ma:contentTypeName="Document" ma:contentTypeID="0x010100F4F133CE2623B74D8E72A459D6650AD0" ma:contentTypeVersion="11" ma:contentTypeDescription="Create a new document." ma:contentTypeScope="" ma:versionID="8f16614422209634f19910734e03f070">
   <xsd:schema xmlns:xsd="http://www.w3.org/2001/XMLSchema" xmlns:xs="http://www.w3.org/2001/XMLSchema" xmlns:p="http://schemas.microsoft.com/office/2006/metadata/properties" xmlns:ns3="1c9c29da-d526-4f07-8beb-5ebeffb879cb" xmlns:ns4="67b0680d-6c3b-4680-9a75-22dee6755717" targetNamespace="http://schemas.microsoft.com/office/2006/metadata/properties" ma:root="true" ma:fieldsID="fdd8b9d543aaa503caafe1667fe7acae" ns3:_="" ns4:_="">
     <xsd:import namespace="1c9c29da-d526-4f07-8beb-5ebeffb879cb"/>
@@ -3661,24 +3559,22 @@
 </ct:contentTypeSchema>
 </file>
 
-<file path=customXml/itemProps1.xml><?xml version="1.0" encoding="utf-8"?>
-<ds:datastoreItem xmlns:ds="http://schemas.openxmlformats.org/officeDocument/2006/customXml" ds:itemID="{B2FC7A83-F7BA-4FC4-A2BA-FCAFAEA1AC43}">
-  <ds:schemaRefs>
-    <ds:schemaRef ds:uri="http://schemas.microsoft.com/office/2006/metadata/properties"/>
-    <ds:schemaRef ds:uri="http://schemas.microsoft.com/office/infopath/2007/PartnerControls"/>
-  </ds:schemaRefs>
-</ds:datastoreItem>
+<file path=customXml/item2.xml><?xml version="1.0" encoding="utf-8"?>
+<?mso-contentType ?>
+<FormTemplates xmlns="http://schemas.microsoft.com/sharepoint/v3/contenttype/forms">
+  <Display>DocumentLibraryForm</Display>
+  <Edit>DocumentLibraryForm</Edit>
+  <New>DocumentLibraryForm</New>
+</FormTemplates>
 </file>
 
-<file path=customXml/itemProps2.xml><?xml version="1.0" encoding="utf-8"?>
-<ds:datastoreItem xmlns:ds="http://schemas.openxmlformats.org/officeDocument/2006/customXml" ds:itemID="{BE36D547-487B-4A67-950E-4322D64932CA}">
-  <ds:schemaRefs>
-    <ds:schemaRef ds:uri="http://schemas.microsoft.com/sharepoint/v3/contenttype/forms"/>
-  </ds:schemaRefs>
-</ds:datastoreItem>
+<file path=customXml/item3.xml><?xml version="1.0" encoding="utf-8"?>
+<p:properties xmlns:p="http://schemas.microsoft.com/office/2006/metadata/properties" xmlns:xsi="http://www.w3.org/2001/XMLSchema-instance" xmlns:pc="http://schemas.microsoft.com/office/infopath/2007/PartnerControls">
+  <documentManagement/>
+</p:properties>
 </file>
 
-<file path=customXml/itemProps3.xml><?xml version="1.0" encoding="utf-8"?>
+<file path=customXml/itemProps1.xml><?xml version="1.0" encoding="utf-8"?>
 <ds:datastoreItem xmlns:ds="http://schemas.openxmlformats.org/officeDocument/2006/customXml" ds:itemID="{DE68B9B1-E8AC-40FF-9F75-97E3DBBC298A}">
   <ds:schemaRefs>
     <ds:schemaRef ds:uri="http://schemas.microsoft.com/office/2006/metadata/contentType"/>
@@ -3695,4 +3591,21 @@
     <ds:schemaRef ds:uri="http://schemas.microsoft.com/internal/obd"/>
   </ds:schemaRefs>
 </ds:datastoreItem>
+</file>
+
+<file path=customXml/itemProps2.xml><?xml version="1.0" encoding="utf-8"?>
+<ds:datastoreItem xmlns:ds="http://schemas.openxmlformats.org/officeDocument/2006/customXml" ds:itemID="{BE36D547-487B-4A67-950E-4322D64932CA}">
+  <ds:schemaRefs>
+    <ds:schemaRef ds:uri="http://schemas.microsoft.com/sharepoint/v3/contenttype/forms"/>
+  </ds:schemaRefs>
+</ds:datastoreItem>
+</file>
+
+<file path=customXml/itemProps3.xml><?xml version="1.0" encoding="utf-8"?>
+<ds:datastoreItem xmlns:ds="http://schemas.openxmlformats.org/officeDocument/2006/customXml" ds:itemID="{B2FC7A83-F7BA-4FC4-A2BA-FCAFAEA1AC43}">
+  <ds:schemaRefs>
+    <ds:schemaRef ds:uri="http://schemas.microsoft.com/office/2006/metadata/properties"/>
+    <ds:schemaRef ds:uri="http://schemas.microsoft.com/office/infopath/2007/PartnerControls"/>
+  </ds:schemaRefs>
+</ds:datastoreItem>
 </file>
</xml_diff>